<commit_message>
Document Addition & Updates
Milestone 2: Updated with information from M1
To be done: Update according to marking report, update the contents within

M1: Included the submitted version and retired the temporary version. Included marking report for referencing
</commit_message>
<xml_diff>
--- a/ICT2x01_Milestone2__P3_8_AY2122.docx
+++ b/ICT2x01_Milestone2__P3_8_AY2122.docx
@@ -205,19 +205,7 @@
         <w:rPr>
           <w:lang w:val="en-GB"/>
         </w:rPr>
-        <w:t>&lt;</w:t>
-      </w:r>
-      <w:r>
-        <w:rPr>
-          <w:lang w:val="en-GB"/>
-        </w:rPr>
-        <w:t>Project Title</w:t>
-      </w:r>
-      <w:r>
-        <w:rPr>
-          <w:lang w:val="en-GB"/>
-        </w:rPr>
-        <w:t>&gt;</w:t>
+        <w:t>Code A Car</w:t>
       </w:r>
     </w:p>
     <w:p>
@@ -263,74 +251,26 @@
           <w:szCs w:val="24"/>
           <w:lang w:val="en-GB"/>
         </w:rPr>
-        <w:t>Lab group P</w:t>
-      </w:r>
-      <w:r>
+        <w:t>Lab group P3-8</w:t>
+      </w:r>
+    </w:p>
+    <w:p>
+      <w:pPr>
+        <w:pStyle w:val="Coverpage-Details"/>
         <w:rPr>
           <w:sz w:val="32"/>
           <w:szCs w:val="24"/>
           <w:lang w:val="en-GB"/>
         </w:rPr>
-        <w:t>&lt;</w:t>
-      </w:r>
+      </w:pPr>
       <w:r>
         <w:rPr>
           <w:sz w:val="32"/>
           <w:szCs w:val="24"/>
           <w:lang w:val="en-GB"/>
         </w:rPr>
-        <w:t>x</w:t>
-      </w:r>
-      <w:r>
-        <w:rPr>
-          <w:sz w:val="32"/>
-          <w:szCs w:val="24"/>
-          <w:lang w:val="en-GB"/>
-        </w:rPr>
-        <w:t>&gt;-&lt;team #&gt;</w:t>
-      </w:r>
-    </w:p>
-    <w:p>
-      <w:pPr>
-        <w:pStyle w:val="Coverpage-Details"/>
-        <w:rPr>
-          <w:sz w:val="32"/>
-          <w:szCs w:val="24"/>
-          <w:lang w:val="en-GB"/>
-        </w:rPr>
-      </w:pPr>
-      <w:r>
-        <w:rPr>
-          <w:sz w:val="32"/>
-          <w:szCs w:val="24"/>
-          <w:lang w:val="en-GB"/>
-        </w:rPr>
-        <w:t>&lt;</w:t>
-      </w:r>
-      <w:r>
-        <w:rPr>
-          <w:sz w:val="32"/>
-          <w:szCs w:val="24"/>
-          <w:lang w:val="en-GB"/>
-        </w:rPr>
-        <w:t>Team’s Name</w:t>
-      </w:r>
-      <w:r>
-        <w:rPr>
-          <w:sz w:val="32"/>
-          <w:szCs w:val="24"/>
-          <w:lang w:val="en-GB"/>
-        </w:rPr>
-        <w:t>&gt;</w:t>
-      </w:r>
-    </w:p>
-    <w:p>
-      <w:pPr>
-        <w:pStyle w:val="Coverpage-Details"/>
-        <w:rPr>
-          <w:lang w:val="en-GB"/>
-        </w:rPr>
-      </w:pPr>
+        <w:t>P3-8</w:t>
+      </w:r>
     </w:p>
     <w:p>
       <w:pPr>
@@ -347,119 +287,123 @@
           <w:szCs w:val="21"/>
           <w:lang w:val="en-GB"/>
         </w:rPr>
-        <w:t xml:space="preserve">Team Leader: </w:t>
-      </w:r>
+        <w:t xml:space="preserve">Team Leader: Leong </w:t>
+      </w:r>
+      <w:proofErr w:type="spellStart"/>
       <w:r>
         <w:rPr>
           <w:sz w:val="24"/>
           <w:szCs w:val="21"/>
           <w:lang w:val="en-GB"/>
         </w:rPr>
-        <w:t>&lt;</w:t>
-      </w:r>
+        <w:t>Jin</w:t>
+      </w:r>
+      <w:proofErr w:type="spellEnd"/>
       <w:r>
         <w:rPr>
           <w:sz w:val="24"/>
           <w:szCs w:val="21"/>
           <w:lang w:val="en-GB"/>
         </w:rPr>
-        <w:t>Student’s Full Name (Student ID)</w:t>
-      </w:r>
+        <w:t xml:space="preserve"> </w:t>
+      </w:r>
+      <w:proofErr w:type="spellStart"/>
       <w:r>
         <w:rPr>
           <w:sz w:val="24"/>
           <w:szCs w:val="21"/>
           <w:lang w:val="en-GB"/>
         </w:rPr>
-        <w:t>&gt;</w:t>
-      </w:r>
-    </w:p>
-    <w:p>
-      <w:pPr>
-        <w:pStyle w:val="Coverpage-Details"/>
+        <w:t>Kuan</w:t>
+      </w:r>
+      <w:proofErr w:type="spellEnd"/>
+      <w:r>
         <w:rPr>
           <w:sz w:val="24"/>
           <w:szCs w:val="21"/>
           <w:lang w:val="en-GB"/>
         </w:rPr>
-      </w:pPr>
-      <w:r>
+        <w:t>, Joshua (2002133)</w:t>
+      </w:r>
+    </w:p>
+    <w:p>
+      <w:pPr>
+        <w:pStyle w:val="Coverpage-Details"/>
         <w:rPr>
           <w:sz w:val="24"/>
           <w:szCs w:val="21"/>
           <w:lang w:val="en-GB"/>
         </w:rPr>
-        <w:t>&lt;</w:t>
-      </w:r>
+      </w:pPr>
       <w:r>
         <w:rPr>
           <w:sz w:val="24"/>
           <w:szCs w:val="21"/>
           <w:lang w:val="en-GB"/>
         </w:rPr>
-        <w:t xml:space="preserve">Role </w:t>
-      </w:r>
+        <w:t xml:space="preserve">Product Developer: </w:t>
+      </w:r>
+      <w:proofErr w:type="spellStart"/>
       <w:r>
         <w:rPr>
           <w:sz w:val="24"/>
           <w:szCs w:val="21"/>
           <w:lang w:val="en-GB"/>
         </w:rPr>
-        <w:t>2</w:t>
-      </w:r>
+        <w:t>Loh</w:t>
+      </w:r>
+      <w:proofErr w:type="spellEnd"/>
       <w:r>
         <w:rPr>
           <w:sz w:val="24"/>
           <w:szCs w:val="21"/>
           <w:lang w:val="en-GB"/>
         </w:rPr>
-        <w:t>&gt;</w:t>
-      </w:r>
+        <w:t xml:space="preserve"> Hui Qi (2001718)</w:t>
+      </w:r>
+    </w:p>
+    <w:p>
+      <w:pPr>
+        <w:pStyle w:val="Coverpage-Details"/>
+        <w:rPr>
+          <w:lang w:val="en-GB"/>
+        </w:rPr>
+      </w:pPr>
       <w:r>
         <w:rPr>
           <w:sz w:val="24"/>
           <w:szCs w:val="21"/>
           <w:lang w:val="en-GB"/>
         </w:rPr>
-        <w:t xml:space="preserve">: </w:t>
-      </w:r>
+        <w:t xml:space="preserve">Web Developer: Muhammad </w:t>
+      </w:r>
+      <w:proofErr w:type="spellStart"/>
       <w:r>
         <w:rPr>
           <w:sz w:val="24"/>
           <w:szCs w:val="21"/>
           <w:lang w:val="en-GB"/>
         </w:rPr>
-        <w:t>&lt;</w:t>
-      </w:r>
+        <w:t>Alam</w:t>
+      </w:r>
+      <w:proofErr w:type="spellEnd"/>
       <w:r>
         <w:rPr>
           <w:sz w:val="24"/>
           <w:szCs w:val="21"/>
           <w:lang w:val="en-GB"/>
         </w:rPr>
-        <w:t>Student’s Full Name (Student ID)</w:t>
-      </w:r>
-      <w:r>
+        <w:t xml:space="preserve"> Sah Bin Syed Hamzah (2001776)</w:t>
+      </w:r>
+    </w:p>
+    <w:p>
+      <w:pPr>
+        <w:pStyle w:val="Coverpage-Details"/>
         <w:rPr>
           <w:sz w:val="24"/>
           <w:szCs w:val="21"/>
           <w:lang w:val="en-GB"/>
         </w:rPr>
-        <w:t>&gt;</w:t>
-      </w:r>
-      <w:r>
-        <w:rPr>
-          <w:lang w:val="en-GB"/>
-        </w:rPr>
-        <w:t xml:space="preserve"> </w:t>
-      </w:r>
-    </w:p>
-    <w:p>
-      <w:pPr>
-        <w:pStyle w:val="Coverpage-Details"/>
-        <w:rPr>
-          <w:lang w:val="en-GB"/>
-        </w:rPr>
       </w:pPr>
       <w:r>
         <w:rPr>
@@ -467,31 +411,25 @@
           <w:szCs w:val="21"/>
           <w:lang w:val="en-GB"/>
         </w:rPr>
-        <w:t>&lt;Role 3&gt;: &lt;Student’s Full Name (Student ID)&gt;</w:t>
-      </w:r>
-      <w:r>
-        <w:rPr>
-          <w:lang w:val="en-GB"/>
-        </w:rPr>
-        <w:t xml:space="preserve"> </w:t>
-      </w:r>
-    </w:p>
-    <w:p>
-      <w:pPr>
-        <w:pStyle w:val="Coverpage-Details"/>
+        <w:t xml:space="preserve">Web Developer: </w:t>
+      </w:r>
+      <w:proofErr w:type="spellStart"/>
+      <w:r>
         <w:rPr>
           <w:sz w:val="24"/>
           <w:szCs w:val="21"/>
           <w:lang w:val="en-GB"/>
         </w:rPr>
-      </w:pPr>
+        <w:t>Tse</w:t>
+      </w:r>
+      <w:proofErr w:type="spellEnd"/>
       <w:r>
         <w:rPr>
           <w:sz w:val="24"/>
           <w:szCs w:val="21"/>
           <w:lang w:val="en-GB"/>
         </w:rPr>
-        <w:t>&lt;Role 4&gt;: &lt;Student’s Full Name (Student ID)&gt;</w:t>
+        <w:t xml:space="preserve"> Kin Ping (2001568)</w:t>
       </w:r>
       <w:r>
         <w:rPr>
@@ -499,66 +437,6 @@
         </w:rPr>
         <w:t xml:space="preserve"> </w:t>
       </w:r>
-    </w:p>
-    <w:p>
-      <w:pPr>
-        <w:pStyle w:val="Coverpage-Details"/>
-        <w:rPr>
-          <w:lang w:val="en-GB"/>
-        </w:rPr>
-      </w:pPr>
-      <w:r>
-        <w:rPr>
-          <w:sz w:val="24"/>
-          <w:szCs w:val="21"/>
-          <w:lang w:val="en-GB"/>
-        </w:rPr>
-        <w:t>&lt;Role 5&gt;: &lt;Student’s Full Name (Student ID)&gt;</w:t>
-      </w:r>
-      <w:r>
-        <w:rPr>
-          <w:lang w:val="en-GB"/>
-        </w:rPr>
-        <w:t xml:space="preserve"> </w:t>
-      </w:r>
-    </w:p>
-    <w:p>
-      <w:pPr>
-        <w:pStyle w:val="Coverpage-Details"/>
-        <w:rPr>
-          <w:lang w:val="en-GB"/>
-        </w:rPr>
-      </w:pPr>
-      <w:r>
-        <w:rPr>
-          <w:sz w:val="24"/>
-          <w:szCs w:val="21"/>
-          <w:lang w:val="en-GB"/>
-        </w:rPr>
-        <w:t>&lt;Role 6&gt;: &lt;Student’s Full Name (Student ID)&gt;</w:t>
-      </w:r>
-      <w:r>
-        <w:rPr>
-          <w:lang w:val="en-GB"/>
-        </w:rPr>
-        <w:t xml:space="preserve"> </w:t>
-      </w:r>
-    </w:p>
-    <w:p>
-      <w:pPr>
-        <w:pStyle w:val="Coverpage-Details"/>
-        <w:rPr>
-          <w:lang w:val="en-GB"/>
-        </w:rPr>
-      </w:pPr>
-    </w:p>
-    <w:p>
-      <w:pPr>
-        <w:pStyle w:val="Coverpage-Details"/>
-        <w:rPr>
-          <w:lang w:val="en-GB"/>
-        </w:rPr>
-      </w:pPr>
       <w:r>
         <w:rPr>
           <w:lang w:val="en-GB"/>
@@ -672,6 +550,34 @@
     </w:p>
     <w:p>
       <w:pPr>
+        <w:jc w:val="both"/>
+        <w:rPr>
+          <w:lang w:val="en-GB"/>
+        </w:rPr>
+      </w:pPr>
+      <w:r>
+        <w:rPr>
+          <w:lang w:val="en-GB"/>
+        </w:rPr>
+        <w:t>This project aims to teach users of ages 6-16 computational thinking through gamification and subsequently, block-based programming. Through the use of a web portal, users will be able to implement functionalities and guide the way the car should go. Details such as movement speed, IR sensors functionality and direction will be shown on the web portal. These details are meant to better create a link between the webpage information and the actions reflected by the vehicle.</w:t>
+      </w:r>
+    </w:p>
+    <w:p>
+      <w:pPr>
+        <w:jc w:val="both"/>
+        <w:rPr>
+          <w:lang w:val="en-GB"/>
+        </w:rPr>
+      </w:pPr>
+      <w:r>
+        <w:rPr>
+          <w:lang w:val="en-GB"/>
+        </w:rPr>
+        <w:t xml:space="preserve">In learning to manipulate the robot car, users will be taught to think and plan in a logical manner. It will enable users to be better problem solvers as they navigate a set of challenges. </w:t>
+      </w:r>
+    </w:p>
+    <w:p>
+      <w:pPr>
         <w:pStyle w:val="Heading2"/>
       </w:pPr>
       <w:bookmarkStart w:id="4" w:name="_Toc439994669"/>
@@ -709,7 +615,143 @@
           <w:iCs/>
           <w:lang w:val="en-GB"/>
         </w:rPr>
-        <w:t>&lt;Describe the different types of reader that the document is intended for, such as developers, project managers, marketing staff, users, testers, and documentation writers (In your case it would probably be the “client” and the professor). Describe what the rest of this SRS contains and how it is organized. Suggest a sequence for reading the document, beginning with the overview sections and proceeding through the sections that are most pertinent to each reader type.&gt;</w:t>
+        <w:t xml:space="preserve">&lt;Describe the different types of reader that the document is intended for, such as developers, project managers, marketing staff, users, testers, and documentation writers (In your case it would probably be the “client” and the professor). Describe what the rest of this SRS contains and how it is organized. Suggest a sequence for reading the document, beginning with the overview </w:t>
+      </w:r>
+      <w:proofErr w:type="gramStart"/>
+      <w:r>
+        <w:rPr>
+          <w:i/>
+          <w:iCs/>
+          <w:lang w:val="en-GB"/>
+        </w:rPr>
+        <w:t>sections</w:t>
+      </w:r>
+      <w:proofErr w:type="gramEnd"/>
+      <w:r>
+        <w:rPr>
+          <w:i/>
+          <w:iCs/>
+          <w:lang w:val="en-GB"/>
+        </w:rPr>
+        <w:t xml:space="preserve"> and proceeding through the sections that are most pertinent to each reader type.&gt;</w:t>
+      </w:r>
+    </w:p>
+    <w:p>
+      <w:r>
+        <w:t>This document is intended to inform the following users on the development of the robotic car prototype and the web portal. The document contains various information regarding the background of its creation, various functionalities, and guidance on how they can be used.</w:t>
+      </w:r>
+    </w:p>
+    <w:p>
+      <w:pPr>
+        <w:pStyle w:val="Heading3"/>
+        <w:rPr>
+          <w:lang w:val="en-GB"/>
+        </w:rPr>
+      </w:pPr>
+      <w:r>
+        <w:rPr>
+          <w:lang w:val="en-GB"/>
+        </w:rPr>
+        <w:t>1.2.1 Client:</w:t>
+      </w:r>
+    </w:p>
+    <w:p>
+      <w:pPr>
+        <w:jc w:val="both"/>
+        <w:rPr>
+          <w:lang w:val="en-GB"/>
+        </w:rPr>
+      </w:pPr>
+      <w:r>
+        <w:rPr>
+          <w:lang w:val="en-GB"/>
+        </w:rPr>
+        <w:t>To provide the client with further information on the market research of the product and the various developmental considerations behind the creation of the robotic car, Section 2.1 can be read first. Following which, section 2.2 will provide an overview of the robotic car and its interaction with the web portal. These include the sequences on how instructions are being inputted and sent to the robotic car for execution. Sections 3 and 4 would provide an in-depth look into the various requirements set forth and their subsequent implementations. Section 4.2 would set forth the security and safety aspects of the project and products. Lastly, an overview of the project timeline can be found in section 6.</w:t>
+      </w:r>
+    </w:p>
+    <w:p>
+      <w:pPr>
+        <w:jc w:val="both"/>
+        <w:rPr>
+          <w:lang w:val="en-GB"/>
+        </w:rPr>
+      </w:pPr>
+      <w:r>
+        <w:rPr>
+          <w:lang w:val="en-GB"/>
+        </w:rPr>
+        <w:t>Should there be a need for clarification on terminologies, Sections 1.3 and Appendix A can be consulted.</w:t>
+      </w:r>
+    </w:p>
+    <w:p>
+      <w:pPr>
+        <w:jc w:val="both"/>
+        <w:rPr>
+          <w:lang w:val="en-GB"/>
+        </w:rPr>
+      </w:pPr>
+      <w:r>
+        <w:rPr>
+          <w:lang w:val="en-GB"/>
+        </w:rPr>
+        <w:t>Appendix B would provide insight into the types of challenges set forth and the considerations on their implementation to teach computational thinking to the end-users.</w:t>
+      </w:r>
+    </w:p>
+    <w:p>
+      <w:pPr>
+        <w:pStyle w:val="Heading3"/>
+        <w:rPr>
+          <w:lang w:val="en-GB"/>
+        </w:rPr>
+      </w:pPr>
+      <w:r>
+        <w:rPr>
+          <w:lang w:val="en-GB"/>
+        </w:rPr>
+        <w:t>1.2.2 Users:</w:t>
+      </w:r>
+    </w:p>
+    <w:p>
+      <w:pPr>
+        <w:jc w:val="both"/>
+        <w:rPr>
+          <w:lang w:val="en-GB"/>
+        </w:rPr>
+      </w:pPr>
+      <w:r>
+        <w:rPr>
+          <w:lang w:val="en-GB"/>
+        </w:rPr>
+        <w:t>Before operating the car, Section 4.2 is to be consulted. This will provide the user with understanding of the hidden safeguards of the robotic car and the restrictions placed upon the user’s scope of interactivity.</w:t>
+      </w:r>
+    </w:p>
+    <w:p>
+      <w:pPr>
+        <w:jc w:val="both"/>
+        <w:rPr>
+          <w:lang w:val="en-GB"/>
+        </w:rPr>
+      </w:pPr>
+      <w:r>
+        <w:rPr>
+          <w:lang w:val="en-GB"/>
+        </w:rPr>
+        <w:t xml:space="preserve">The following sections 3.1.1 and 3.1.2 will provide users with an overview of the web portal and an understanding of the modules on the robotic car respectively. Should any clarifications regarding terminology be required, sections 1.3 and appendix A should be referenced. </w:t>
+      </w:r>
+    </w:p>
+    <w:p>
+      <w:pPr>
+        <w:jc w:val="both"/>
+        <w:rPr>
+          <w:lang w:val="en-GB"/>
+        </w:rPr>
+      </w:pPr>
+      <w:r>
+        <w:rPr>
+          <w:lang w:val="en-GB"/>
+        </w:rPr>
+        <w:lastRenderedPageBreak/>
+        <w:t>Appendix B provides specifications for the modules found on the robotic car, to be used during hardware diagnosis.</w:t>
       </w:r>
     </w:p>
     <w:p>
@@ -793,6 +835,291 @@
         <w:t>.&gt;</w:t>
       </w:r>
     </w:p>
+    <w:tbl>
+      <w:tblPr>
+        <w:tblStyle w:val="GridTable1Light"/>
+        <w:tblW w:w="10490" w:type="dxa"/>
+        <w:tblInd w:w="0" w:type="dxa"/>
+        <w:tblLook w:val="0420" w:firstRow="1" w:lastRow="0" w:firstColumn="0" w:lastColumn="0" w:noHBand="0" w:noVBand="1"/>
+      </w:tblPr>
+      <w:tblGrid>
+        <w:gridCol w:w="1482"/>
+        <w:gridCol w:w="9008"/>
+      </w:tblGrid>
+      <w:tr>
+        <w:trPr>
+          <w:cnfStyle w:val="100000000000" w:firstRow="1" w:lastRow="0" w:firstColumn="0" w:lastColumn="0" w:oddVBand="0" w:evenVBand="0" w:oddHBand="0" w:evenHBand="0" w:firstRowFirstColumn="0" w:firstRowLastColumn="0" w:lastRowFirstColumn="0" w:lastRowLastColumn="0"/>
+        </w:trPr>
+        <w:tc>
+          <w:tcPr>
+            <w:tcW w:w="1482" w:type="dxa"/>
+            <w:tcBorders>
+              <w:top w:val="single" w:sz="4" w:space="0" w:color="999999" w:themeColor="text1" w:themeTint="66"/>
+              <w:left w:val="single" w:sz="4" w:space="0" w:color="999999" w:themeColor="text1" w:themeTint="66"/>
+              <w:right w:val="single" w:sz="4" w:space="0" w:color="999999" w:themeColor="text1" w:themeTint="66"/>
+            </w:tcBorders>
+            <w:hideMark/>
+          </w:tcPr>
+          <w:p>
+            <w:pPr>
+              <w:rPr>
+                <w:b w:val="0"/>
+                <w:lang w:val="en-GB"/>
+              </w:rPr>
+            </w:pPr>
+            <w:r>
+              <w:rPr>
+                <w:b w:val="0"/>
+                <w:bCs w:val="0"/>
+                <w:lang w:val="en-GB"/>
+              </w:rPr>
+              <w:t>Term</w:t>
+            </w:r>
+          </w:p>
+        </w:tc>
+        <w:tc>
+          <w:tcPr>
+            <w:tcW w:w="9008" w:type="dxa"/>
+            <w:tcBorders>
+              <w:top w:val="single" w:sz="4" w:space="0" w:color="999999" w:themeColor="text1" w:themeTint="66"/>
+              <w:left w:val="single" w:sz="4" w:space="0" w:color="999999" w:themeColor="text1" w:themeTint="66"/>
+              <w:right w:val="single" w:sz="4" w:space="0" w:color="999999" w:themeColor="text1" w:themeTint="66"/>
+            </w:tcBorders>
+            <w:hideMark/>
+          </w:tcPr>
+          <w:p>
+            <w:pPr>
+              <w:rPr>
+                <w:b w:val="0"/>
+                <w:lang w:val="en-GB"/>
+              </w:rPr>
+            </w:pPr>
+            <w:r>
+              <w:rPr>
+                <w:b w:val="0"/>
+                <w:lang w:val="en-GB"/>
+              </w:rPr>
+              <w:t>Definition</w:t>
+            </w:r>
+          </w:p>
+        </w:tc>
+      </w:tr>
+      <w:tr>
+        <w:trPr>
+          <w:trHeight w:val="300"/>
+        </w:trPr>
+        <w:tc>
+          <w:tcPr>
+            <w:tcW w:w="1482" w:type="dxa"/>
+            <w:tcBorders>
+              <w:top w:val="single" w:sz="4" w:space="0" w:color="999999" w:themeColor="text1" w:themeTint="66"/>
+              <w:left w:val="single" w:sz="4" w:space="0" w:color="999999" w:themeColor="text1" w:themeTint="66"/>
+              <w:bottom w:val="single" w:sz="4" w:space="0" w:color="999999" w:themeColor="text1" w:themeTint="66"/>
+              <w:right w:val="single" w:sz="4" w:space="0" w:color="999999" w:themeColor="text1" w:themeTint="66"/>
+            </w:tcBorders>
+            <w:hideMark/>
+          </w:tcPr>
+          <w:p>
+            <w:r>
+              <w:rPr>
+                <w:lang w:val="en-GB"/>
+              </w:rPr>
+              <w:t xml:space="preserve">IR </w:t>
+            </w:r>
+          </w:p>
+        </w:tc>
+        <w:tc>
+          <w:tcPr>
+            <w:tcW w:w="9008" w:type="dxa"/>
+            <w:tcBorders>
+              <w:top w:val="single" w:sz="4" w:space="0" w:color="999999" w:themeColor="text1" w:themeTint="66"/>
+              <w:left w:val="single" w:sz="4" w:space="0" w:color="999999" w:themeColor="text1" w:themeTint="66"/>
+              <w:bottom w:val="single" w:sz="4" w:space="0" w:color="999999" w:themeColor="text1" w:themeTint="66"/>
+              <w:right w:val="single" w:sz="4" w:space="0" w:color="999999" w:themeColor="text1" w:themeTint="66"/>
+            </w:tcBorders>
+            <w:hideMark/>
+          </w:tcPr>
+          <w:p>
+            <w:pPr>
+              <w:rPr>
+                <w:lang w:val="en-GB"/>
+              </w:rPr>
+            </w:pPr>
+            <w:r>
+              <w:rPr>
+                <w:lang w:val="en-GB"/>
+              </w:rPr>
+              <w:t>Infrared</w:t>
+            </w:r>
+          </w:p>
+        </w:tc>
+      </w:tr>
+      <w:tr>
+        <w:trPr>
+          <w:trHeight w:val="300"/>
+        </w:trPr>
+        <w:tc>
+          <w:tcPr>
+            <w:tcW w:w="1482" w:type="dxa"/>
+            <w:tcBorders>
+              <w:top w:val="single" w:sz="4" w:space="0" w:color="999999" w:themeColor="text1" w:themeTint="66"/>
+              <w:left w:val="single" w:sz="4" w:space="0" w:color="999999" w:themeColor="text1" w:themeTint="66"/>
+              <w:bottom w:val="single" w:sz="4" w:space="0" w:color="999999" w:themeColor="text1" w:themeTint="66"/>
+              <w:right w:val="single" w:sz="4" w:space="0" w:color="999999" w:themeColor="text1" w:themeTint="66"/>
+            </w:tcBorders>
+            <w:hideMark/>
+          </w:tcPr>
+          <w:p>
+            <w:pPr>
+              <w:rPr>
+                <w:lang w:val="en-GB"/>
+              </w:rPr>
+            </w:pPr>
+            <w:r>
+              <w:rPr>
+                <w:lang w:val="en-GB"/>
+              </w:rPr>
+              <w:t>MAC</w:t>
+            </w:r>
+          </w:p>
+        </w:tc>
+        <w:tc>
+          <w:tcPr>
+            <w:tcW w:w="9008" w:type="dxa"/>
+            <w:tcBorders>
+              <w:top w:val="single" w:sz="4" w:space="0" w:color="999999" w:themeColor="text1" w:themeTint="66"/>
+              <w:left w:val="single" w:sz="4" w:space="0" w:color="999999" w:themeColor="text1" w:themeTint="66"/>
+              <w:bottom w:val="single" w:sz="4" w:space="0" w:color="999999" w:themeColor="text1" w:themeTint="66"/>
+              <w:right w:val="single" w:sz="4" w:space="0" w:color="999999" w:themeColor="text1" w:themeTint="66"/>
+            </w:tcBorders>
+            <w:hideMark/>
+          </w:tcPr>
+          <w:p>
+            <w:pPr>
+              <w:rPr>
+                <w:lang w:val="en-GB"/>
+              </w:rPr>
+            </w:pPr>
+            <w:r>
+              <w:rPr>
+                <w:lang w:val="en-GB"/>
+              </w:rPr>
+              <w:t xml:space="preserve">Media Access Control </w:t>
+            </w:r>
+          </w:p>
+        </w:tc>
+      </w:tr>
+      <w:tr>
+        <w:trPr>
+          <w:trHeight w:val="300"/>
+        </w:trPr>
+        <w:tc>
+          <w:tcPr>
+            <w:tcW w:w="1482" w:type="dxa"/>
+            <w:tcBorders>
+              <w:top w:val="single" w:sz="4" w:space="0" w:color="999999" w:themeColor="text1" w:themeTint="66"/>
+              <w:left w:val="single" w:sz="4" w:space="0" w:color="999999" w:themeColor="text1" w:themeTint="66"/>
+              <w:bottom w:val="single" w:sz="4" w:space="0" w:color="999999" w:themeColor="text1" w:themeTint="66"/>
+              <w:right w:val="single" w:sz="4" w:space="0" w:color="999999" w:themeColor="text1" w:themeTint="66"/>
+            </w:tcBorders>
+            <w:hideMark/>
+          </w:tcPr>
+          <w:p>
+            <w:pPr>
+              <w:rPr>
+                <w:lang w:val="en-GB"/>
+              </w:rPr>
+            </w:pPr>
+            <w:r>
+              <w:rPr>
+                <w:lang w:val="en-GB"/>
+              </w:rPr>
+              <w:t xml:space="preserve">SPI </w:t>
+            </w:r>
+          </w:p>
+        </w:tc>
+        <w:tc>
+          <w:tcPr>
+            <w:tcW w:w="9008" w:type="dxa"/>
+            <w:tcBorders>
+              <w:top w:val="single" w:sz="4" w:space="0" w:color="999999" w:themeColor="text1" w:themeTint="66"/>
+              <w:left w:val="single" w:sz="4" w:space="0" w:color="999999" w:themeColor="text1" w:themeTint="66"/>
+              <w:bottom w:val="single" w:sz="4" w:space="0" w:color="999999" w:themeColor="text1" w:themeTint="66"/>
+              <w:right w:val="single" w:sz="4" w:space="0" w:color="999999" w:themeColor="text1" w:themeTint="66"/>
+            </w:tcBorders>
+            <w:hideMark/>
+          </w:tcPr>
+          <w:p>
+            <w:pPr>
+              <w:rPr>
+                <w:lang w:val="en-GB"/>
+              </w:rPr>
+            </w:pPr>
+            <w:r>
+              <w:rPr>
+                <w:lang w:val="en-GB"/>
+              </w:rPr>
+              <w:t xml:space="preserve">Serial Peripheral Interface </w:t>
+            </w:r>
+          </w:p>
+        </w:tc>
+      </w:tr>
+      <w:tr>
+        <w:trPr>
+          <w:trHeight w:val="300"/>
+        </w:trPr>
+        <w:tc>
+          <w:tcPr>
+            <w:tcW w:w="1482" w:type="dxa"/>
+            <w:tcBorders>
+              <w:top w:val="single" w:sz="4" w:space="0" w:color="999999" w:themeColor="text1" w:themeTint="66"/>
+              <w:left w:val="single" w:sz="4" w:space="0" w:color="999999" w:themeColor="text1" w:themeTint="66"/>
+              <w:bottom w:val="single" w:sz="4" w:space="0" w:color="999999" w:themeColor="text1" w:themeTint="66"/>
+              <w:right w:val="single" w:sz="4" w:space="0" w:color="999999" w:themeColor="text1" w:themeTint="66"/>
+            </w:tcBorders>
+            <w:hideMark/>
+          </w:tcPr>
+          <w:p>
+            <w:pPr>
+              <w:rPr>
+                <w:lang w:val="en-GB"/>
+              </w:rPr>
+            </w:pPr>
+            <w:r>
+              <w:rPr>
+                <w:lang w:val="en-GB"/>
+              </w:rPr>
+              <w:t>SSID</w:t>
+            </w:r>
+          </w:p>
+        </w:tc>
+        <w:tc>
+          <w:tcPr>
+            <w:tcW w:w="9008" w:type="dxa"/>
+            <w:tcBorders>
+              <w:top w:val="single" w:sz="4" w:space="0" w:color="999999" w:themeColor="text1" w:themeTint="66"/>
+              <w:left w:val="single" w:sz="4" w:space="0" w:color="999999" w:themeColor="text1" w:themeTint="66"/>
+              <w:bottom w:val="single" w:sz="4" w:space="0" w:color="999999" w:themeColor="text1" w:themeTint="66"/>
+              <w:right w:val="single" w:sz="4" w:space="0" w:color="999999" w:themeColor="text1" w:themeTint="66"/>
+            </w:tcBorders>
+            <w:hideMark/>
+          </w:tcPr>
+          <w:p>
+            <w:pPr>
+              <w:rPr>
+                <w:lang w:val="en-GB"/>
+              </w:rPr>
+            </w:pPr>
+            <w:r>
+              <w:rPr>
+                <w:lang w:val="en-GB"/>
+              </w:rPr>
+              <w:t>Service Set Identifier</w:t>
+            </w:r>
+          </w:p>
+        </w:tc>
+      </w:tr>
+    </w:tbl>
     <w:p>
       <w:pPr>
         <w:rPr>
@@ -840,12 +1167,189 @@
     </w:p>
     <w:p>
       <w:pPr>
-        <w:rPr>
-          <w:i/>
-          <w:iCs/>
-          <w:lang w:val="en-GB"/>
-        </w:rPr>
-      </w:pPr>
+        <w:pStyle w:val="Heading3"/>
+        <w:rPr>
+          <w:lang w:val="en-GB"/>
+        </w:rPr>
+      </w:pPr>
+      <w:r>
+        <w:rPr>
+          <w:lang w:val="en-GB"/>
+        </w:rPr>
+        <w:t>1.4.1 Formatting Conventions</w:t>
+      </w:r>
+    </w:p>
+    <w:p>
+      <w:pPr>
+        <w:pStyle w:val="ListParagraph"/>
+        <w:numPr>
+          <w:ilvl w:val="0"/>
+          <w:numId w:val="31"/>
+        </w:numPr>
+        <w:spacing w:line="256" w:lineRule="auto"/>
+        <w:jc w:val="both"/>
+        <w:rPr>
+          <w:rFonts w:eastAsiaTheme="minorEastAsia"/>
+          <w:lang w:val="en-GB"/>
+        </w:rPr>
+      </w:pPr>
+      <w:r>
+        <w:rPr>
+          <w:lang w:val="en-GB"/>
+        </w:rPr>
+        <w:t>General Text: Calibri, Font Size 11, Alignment: Justified, Single Spaced</w:t>
+      </w:r>
+    </w:p>
+    <w:p>
+      <w:pPr>
+        <w:pStyle w:val="ListParagraph"/>
+        <w:numPr>
+          <w:ilvl w:val="1"/>
+          <w:numId w:val="31"/>
+        </w:numPr>
+        <w:spacing w:line="256" w:lineRule="auto"/>
+        <w:jc w:val="both"/>
+        <w:rPr>
+          <w:lang w:val="en-GB"/>
+        </w:rPr>
+      </w:pPr>
+      <w:r>
+        <w:rPr>
+          <w:lang w:val="en-GB"/>
+        </w:rPr>
+        <w:t>Lists or pointers should include a spacing after the last paragraph</w:t>
+      </w:r>
+    </w:p>
+    <w:p>
+      <w:pPr>
+        <w:pStyle w:val="ListParagraph"/>
+        <w:numPr>
+          <w:ilvl w:val="0"/>
+          <w:numId w:val="31"/>
+        </w:numPr>
+        <w:spacing w:line="256" w:lineRule="auto"/>
+        <w:jc w:val="both"/>
+        <w:rPr>
+          <w:rFonts w:eastAsiaTheme="minorEastAsia"/>
+          <w:lang w:val="en-GB"/>
+        </w:rPr>
+      </w:pPr>
+      <w:r>
+        <w:rPr>
+          <w:lang w:val="en-GB"/>
+        </w:rPr>
+        <w:t>Headers: Arial, Font Size 20, Bolded</w:t>
+      </w:r>
+    </w:p>
+    <w:p>
+      <w:pPr>
+        <w:pStyle w:val="ListParagraph"/>
+        <w:numPr>
+          <w:ilvl w:val="0"/>
+          <w:numId w:val="31"/>
+        </w:numPr>
+        <w:spacing w:line="256" w:lineRule="auto"/>
+        <w:jc w:val="both"/>
+        <w:rPr>
+          <w:rFonts w:eastAsiaTheme="minorEastAsia"/>
+          <w:lang w:val="en-GB"/>
+        </w:rPr>
+      </w:pPr>
+      <w:r>
+        <w:rPr>
+          <w:lang w:val="en-GB"/>
+        </w:rPr>
+        <w:t>Sub-Headers: Arial, Font Size 16, Bolded</w:t>
+      </w:r>
+    </w:p>
+    <w:p>
+      <w:pPr>
+        <w:pStyle w:val="ListParagraph"/>
+        <w:numPr>
+          <w:ilvl w:val="0"/>
+          <w:numId w:val="31"/>
+        </w:numPr>
+        <w:spacing w:line="256" w:lineRule="auto"/>
+        <w:jc w:val="both"/>
+        <w:rPr>
+          <w:rFonts w:eastAsiaTheme="minorEastAsia"/>
+          <w:lang w:val="en-GB"/>
+        </w:rPr>
+      </w:pPr>
+      <w:r>
+        <w:rPr>
+          <w:lang w:val="en-GB"/>
+        </w:rPr>
+        <w:t>Image or Figure Titles: Arial, Font Size 9, Italicised</w:t>
+      </w:r>
+    </w:p>
+    <w:p>
+      <w:pPr>
+        <w:pStyle w:val="ListParagraph"/>
+        <w:numPr>
+          <w:ilvl w:val="0"/>
+          <w:numId w:val="31"/>
+        </w:numPr>
+        <w:spacing w:line="256" w:lineRule="auto"/>
+        <w:jc w:val="both"/>
+        <w:rPr>
+          <w:lang w:val="en-GB"/>
+        </w:rPr>
+      </w:pPr>
+      <w:r>
+        <w:rPr>
+          <w:lang w:val="en-GB"/>
+        </w:rPr>
+        <w:t>Page Margins: 1”</w:t>
+      </w:r>
+    </w:p>
+    <w:p>
+      <w:pPr>
+        <w:pStyle w:val="ListParagraph"/>
+        <w:numPr>
+          <w:ilvl w:val="0"/>
+          <w:numId w:val="31"/>
+        </w:numPr>
+        <w:spacing w:line="256" w:lineRule="auto"/>
+        <w:jc w:val="both"/>
+        <w:rPr>
+          <w:lang w:val="en-GB"/>
+        </w:rPr>
+      </w:pPr>
+      <w:r>
+        <w:rPr>
+          <w:lang w:val="en-GB"/>
+        </w:rPr>
+        <w:t>Comments are to be italicised</w:t>
+      </w:r>
+    </w:p>
+    <w:p>
+      <w:pPr>
+        <w:pStyle w:val="Heading3"/>
+        <w:rPr>
+          <w:lang w:val="en-GB"/>
+        </w:rPr>
+      </w:pPr>
+      <w:r>
+        <w:rPr>
+          <w:lang w:val="en-GB"/>
+        </w:rPr>
+        <w:t>1.4.2 Citations</w:t>
+      </w:r>
+    </w:p>
+    <w:p>
+      <w:pPr>
+        <w:jc w:val="both"/>
+        <w:rPr>
+          <w:lang w:val="en-GB"/>
+        </w:rPr>
+      </w:pPr>
+      <w:r>
+        <w:rPr>
+          <w:lang w:val="en-GB"/>
+        </w:rPr>
+        <w:t>All citations, both in-text, and that within the “References” section shall adhere to IEEE formatting convention [1].</w:t>
+      </w:r>
     </w:p>
     <w:p>
       <w:pPr>
@@ -951,16 +1455,7 @@
           <w:iCs/>
           <w:lang w:val="en-GB"/>
         </w:rPr>
-        <w:t xml:space="preserve">&lt;Describe the context and origin of the product being specified in this SRS. For example, state whether this product is a follow-on member of a product family, a replacement for certain existing systems, or a new, self-contained product. If the SRS defines a component of a larger system, relate the requirements of the larger </w:t>
-      </w:r>
-      <w:r>
-        <w:rPr>
-          <w:i/>
-          <w:iCs/>
-          <w:lang w:val="en-GB"/>
-        </w:rPr>
-        <w:lastRenderedPageBreak/>
-        <w:t>system to the functionality of this software and identify interfaces between the two. In this part, make sure to include a simple diagram that shows the major components of the overall system, subsystem interconnections, and external interface. In this section it is crucial that you will be creative and provide as much information as possible.</w:t>
+        <w:t>&lt;Describe the context and origin of the product being specified in this SRS. For example, state whether this product is a follow-on member of a product family, a replacement for certain existing systems, or a new, self-contained product. If the SRS defines a component of a larger system, relate the requirements of the larger system to the functionality of this software and identify interfaces between the two. In this part, make sure to include a simple diagram that shows the major components of the overall system, subsystem interconnections, and external interface. In this section it is crucial that you will be creative and provide as much information as possible.</w:t>
       </w:r>
     </w:p>
     <w:p>
@@ -1005,6 +1500,198 @@
     </w:p>
     <w:p>
       <w:pPr>
+        <w:keepNext/>
+        <w:spacing w:after="0"/>
+        <w:ind w:left="360"/>
+      </w:pPr>
+      <w:r>
+        <w:rPr>
+          <w:noProof/>
+        </w:rPr>
+        <w:drawing>
+          <wp:inline distT="0" distB="0" distL="0" distR="0" wp14:anchorId="719D3651" wp14:editId="52C03004">
+            <wp:extent cx="6492240" cy="3947160"/>
+            <wp:effectExtent l="0" t="0" r="0" b="0"/>
+            <wp:docPr id="2" name="Picture 2"/>
+            <wp:cNvGraphicFramePr>
+              <a:graphicFrameLocks xmlns:a="http://schemas.openxmlformats.org/drawingml/2006/main" noChangeAspect="1"/>
+            </wp:cNvGraphicFramePr>
+            <a:graphic xmlns:a="http://schemas.openxmlformats.org/drawingml/2006/main">
+              <a:graphicData uri="http://schemas.openxmlformats.org/drawingml/2006/picture">
+                <pic:pic xmlns:pic="http://schemas.openxmlformats.org/drawingml/2006/picture">
+                  <pic:nvPicPr>
+                    <pic:cNvPr id="2" name="Picture 2"/>
+                    <pic:cNvPicPr>
+                      <a:picLocks noChangeAspect="1" noChangeArrowheads="1"/>
+                    </pic:cNvPicPr>
+                  </pic:nvPicPr>
+                  <pic:blipFill>
+                    <a:blip r:embed="rId8" cstate="print">
+                      <a:extLst>
+                        <a:ext uri="{28A0092B-C50C-407E-A947-70E740481C1C}">
+                          <a14:useLocalDpi xmlns:a14="http://schemas.microsoft.com/office/drawing/2010/main" val="0"/>
+                        </a:ext>
+                      </a:extLst>
+                    </a:blip>
+                    <a:srcRect/>
+                    <a:stretch>
+                      <a:fillRect/>
+                    </a:stretch>
+                  </pic:blipFill>
+                  <pic:spPr bwMode="auto">
+                    <a:xfrm>
+                      <a:off x="0" y="0"/>
+                      <a:ext cx="6492240" cy="3947160"/>
+                    </a:xfrm>
+                    <a:prstGeom prst="rect">
+                      <a:avLst/>
+                    </a:prstGeom>
+                    <a:noFill/>
+                    <a:ln>
+                      <a:noFill/>
+                    </a:ln>
+                  </pic:spPr>
+                </pic:pic>
+              </a:graphicData>
+            </a:graphic>
+          </wp:inline>
+        </w:drawing>
+      </w:r>
+    </w:p>
+    <w:p>
+      <w:pPr>
+        <w:pStyle w:val="Caption"/>
+        <w:ind w:left="360"/>
+        <w:jc w:val="center"/>
+      </w:pPr>
+      <w:r>
+        <w:t xml:space="preserve">Figure </w:t>
+      </w:r>
+      <w:r>
+        <w:fldChar w:fldCharType="begin"/>
+      </w:r>
+      <w:r>
+        <w:instrText xml:space="preserve"> SEQ Figure \* ARABIC </w:instrText>
+      </w:r>
+      <w:r>
+        <w:fldChar w:fldCharType="separate"/>
+      </w:r>
+      <w:r>
+        <w:rPr>
+          <w:noProof/>
+        </w:rPr>
+        <w:t>1</w:t>
+      </w:r>
+      <w:r>
+        <w:rPr>
+          <w:noProof/>
+        </w:rPr>
+        <w:fldChar w:fldCharType="end"/>
+      </w:r>
+      <w:r>
+        <w:t xml:space="preserve"> shows the high-level diagram of our product</w:t>
+      </w:r>
+    </w:p>
+    <w:p>
+      <w:pPr>
+        <w:tabs>
+          <w:tab w:val="left" w:pos="4136"/>
+        </w:tabs>
+        <w:ind w:left="360"/>
+        <w:jc w:val="both"/>
+        <w:rPr>
+          <w:lang w:val="en-GB"/>
+        </w:rPr>
+      </w:pPr>
+      <w:r>
+        <w:rPr>
+          <w:lang w:val="en-GB"/>
+        </w:rPr>
+        <w:t>This product is a stand-alone and consists of a web portal and a robotic car, as shown in figure 1 above. The product aims to allow users to explore the ideas of computational thinking by allowing free play or using challenges which will be solved by manoeuvring of the toy car.</w:t>
+      </w:r>
+    </w:p>
+    <w:p>
+      <w:pPr>
+        <w:tabs>
+          <w:tab w:val="left" w:pos="4136"/>
+        </w:tabs>
+        <w:ind w:left="360"/>
+        <w:jc w:val="both"/>
+        <w:rPr>
+          <w:lang w:val="en-GB"/>
+        </w:rPr>
+      </w:pPr>
+      <w:r>
+        <w:rPr>
+          <w:lang w:val="en-GB"/>
+        </w:rPr>
+        <w:t xml:space="preserve">As the target users range from age 6-16, the web portal is designed to be accessible and minimalistic. Users accessing the web portal will be requested to input the mac address of the </w:t>
+      </w:r>
+      <w:proofErr w:type="spellStart"/>
+      <w:r>
+        <w:rPr>
+          <w:lang w:val="en-GB"/>
+        </w:rPr>
+        <w:t>WiFi</w:t>
+      </w:r>
+      <w:proofErr w:type="spellEnd"/>
+      <w:r>
+        <w:rPr>
+          <w:lang w:val="en-GB"/>
+        </w:rPr>
+        <w:t xml:space="preserve"> card on the robot car. Pressing a “Connect” button will initiate a connection and validation between the portal and the robot car. This will help our portal to filter out unrelated devices in the network and identify the desired robot car if there are multiple connected to the same network. </w:t>
+      </w:r>
+    </w:p>
+    <w:p>
+      <w:pPr>
+        <w:tabs>
+          <w:tab w:val="left" w:pos="4136"/>
+        </w:tabs>
+        <w:ind w:left="360"/>
+        <w:jc w:val="both"/>
+        <w:rPr>
+          <w:lang w:val="en-GB"/>
+        </w:rPr>
+      </w:pPr>
+      <w:r>
+        <w:rPr>
+          <w:lang w:val="en-GB"/>
+        </w:rPr>
+        <w:t>Upon establishing connection, the user may then access various challenges. After selecting a challenge, users will be able to create a list of commands for execution by pressing directional buttons (up, down, left, right) on the web portal. The “Run” button will then be used to send the list of commands through an API towards the robot car. The robot car will move according to the list of commands given by the user and will concurrently send the car's current status back to the web portal. The web portal will then reflect the car’s current status, such as speed, distance travelled, the wheels’ direction and connectivity status. Additionally, the executed list of commands will be added to a command history such that user may refer back to the directions the car took. A pop-up text will update the user on the car’s current actions, as well as informing them of current objectives or if the car has failed in doing so.</w:t>
+      </w:r>
+    </w:p>
+    <w:p>
+      <w:pPr>
+        <w:tabs>
+          <w:tab w:val="left" w:pos="4136"/>
+        </w:tabs>
+        <w:ind w:left="360"/>
+        <w:jc w:val="both"/>
+        <w:rPr>
+          <w:lang w:val="en-GB"/>
+        </w:rPr>
+      </w:pPr>
+      <w:r>
+        <w:rPr>
+          <w:lang w:val="en-GB"/>
+        </w:rPr>
+        <w:t>A tuning or diagnostic tool would be included in the web portal. This would allow users to easily diagnose the various functionalities of the car should any issues occur.</w:t>
+      </w:r>
+    </w:p>
+    <w:p>
+      <w:pPr>
+        <w:tabs>
+          <w:tab w:val="left" w:pos="4136"/>
+        </w:tabs>
+        <w:rPr>
+          <w:i/>
+          <w:iCs/>
+          <w:lang w:val="en-GB"/>
+        </w:rPr>
+      </w:pPr>
+    </w:p>
+    <w:p>
+      <w:pPr>
         <w:pStyle w:val="Heading2"/>
       </w:pPr>
       <w:bookmarkStart w:id="19" w:name="_Toc439994675"/>
@@ -1012,6 +1699,7 @@
       <w:bookmarkStart w:id="21" w:name="_Toc67611057"/>
       <w:bookmarkStart w:id="22" w:name="_Toc67611813"/>
       <w:r>
+        <w:lastRenderedPageBreak/>
         <w:t>2.2</w:t>
       </w:r>
       <w:r>
@@ -1052,7 +1740,25 @@
           <w:iCs/>
           <w:lang w:val="en-GB"/>
         </w:rPr>
-        <w:t>&lt;Summarize the major functions the product must perform or must let the user perform. Details will be provided in Section 3, so only a high level summary is needed here. These can be at the level given in the project description.&gt;</w:t>
+        <w:t xml:space="preserve">&lt;Summarize the major functions the product must perform or must let the user perform. Details will be provided in Section 3, so only a </w:t>
+      </w:r>
+      <w:proofErr w:type="gramStart"/>
+      <w:r>
+        <w:rPr>
+          <w:i/>
+          <w:iCs/>
+          <w:lang w:val="en-GB"/>
+        </w:rPr>
+        <w:t>high level</w:t>
+      </w:r>
+      <w:proofErr w:type="gramEnd"/>
+      <w:r>
+        <w:rPr>
+          <w:i/>
+          <w:iCs/>
+          <w:lang w:val="en-GB"/>
+        </w:rPr>
+        <w:t xml:space="preserve"> summary is needed here. These can be at the level given in the project description.&gt;</w:t>
       </w:r>
     </w:p>
     <w:p>
@@ -1105,6 +1811,146 @@
     </w:p>
     <w:p>
       <w:pPr>
+        <w:jc w:val="both"/>
+      </w:pPr>
+      <w:r>
+        <w:t>Web Portal:</w:t>
+      </w:r>
+    </w:p>
+    <w:p>
+      <w:pPr>
+        <w:pStyle w:val="ListParagraph"/>
+        <w:numPr>
+          <w:ilvl w:val="0"/>
+          <w:numId w:val="32"/>
+        </w:numPr>
+        <w:spacing w:line="256" w:lineRule="auto"/>
+        <w:ind w:left="709"/>
+        <w:jc w:val="both"/>
+        <w:rPr>
+          <w:rFonts w:eastAsiaTheme="minorEastAsia"/>
+        </w:rPr>
+      </w:pPr>
+      <w:r>
+        <w:t>Attempt and solve challenges, robot car to reflect decisions made</w:t>
+      </w:r>
+      <w:r>
+        <w:rPr>
+          <w:lang w:val="en-GB"/>
+        </w:rPr>
+        <w:t>.</w:t>
+      </w:r>
+    </w:p>
+    <w:p>
+      <w:pPr>
+        <w:pStyle w:val="ListParagraph"/>
+        <w:numPr>
+          <w:ilvl w:val="0"/>
+          <w:numId w:val="32"/>
+        </w:numPr>
+        <w:spacing w:line="256" w:lineRule="auto"/>
+        <w:ind w:left="709"/>
+        <w:jc w:val="both"/>
+        <w:rPr>
+          <w:rFonts w:eastAsiaTheme="minorEastAsia"/>
+          <w:lang w:val="en-GB"/>
+        </w:rPr>
+      </w:pPr>
+      <w:r>
+        <w:rPr>
+          <w:lang w:val="en-GB"/>
+        </w:rPr>
+        <w:t>Interact and manoeuvre the robot car through commands.</w:t>
+      </w:r>
+    </w:p>
+    <w:p>
+      <w:pPr>
+        <w:pStyle w:val="ListParagraph"/>
+        <w:numPr>
+          <w:ilvl w:val="0"/>
+          <w:numId w:val="32"/>
+        </w:numPr>
+        <w:spacing w:line="256" w:lineRule="auto"/>
+        <w:ind w:left="709"/>
+        <w:jc w:val="both"/>
+      </w:pPr>
+      <w:r>
+        <w:t>View the car’s current status information and command history.</w:t>
+      </w:r>
+    </w:p>
+    <w:p>
+      <w:pPr>
+        <w:pStyle w:val="ListParagraph"/>
+        <w:numPr>
+          <w:ilvl w:val="0"/>
+          <w:numId w:val="32"/>
+        </w:numPr>
+        <w:spacing w:line="256" w:lineRule="auto"/>
+        <w:ind w:left="709"/>
+        <w:jc w:val="both"/>
+      </w:pPr>
+      <w:r>
+        <w:t>Allow tuning and diagnostic of robot car hardware.</w:t>
+      </w:r>
+    </w:p>
+    <w:p>
+      <w:pPr>
+        <w:jc w:val="both"/>
+      </w:pPr>
+      <w:r>
+        <w:t>Robot Car:</w:t>
+      </w:r>
+    </w:p>
+    <w:p>
+      <w:pPr>
+        <w:pStyle w:val="ListParagraph"/>
+        <w:numPr>
+          <w:ilvl w:val="0"/>
+          <w:numId w:val="33"/>
+        </w:numPr>
+        <w:spacing w:line="256" w:lineRule="auto"/>
+        <w:jc w:val="both"/>
+      </w:pPr>
+      <w:r>
+        <w:t>Execute the command list given by the web portal.</w:t>
+      </w:r>
+    </w:p>
+    <w:p>
+      <w:pPr>
+        <w:pStyle w:val="ListParagraph"/>
+        <w:numPr>
+          <w:ilvl w:val="0"/>
+          <w:numId w:val="33"/>
+        </w:numPr>
+        <w:spacing w:line="256" w:lineRule="auto"/>
+        <w:jc w:val="both"/>
+        <w:rPr>
+          <w:rFonts w:eastAsiaTheme="minorEastAsia"/>
+        </w:rPr>
+      </w:pPr>
+      <w:r>
+        <w:t>Send multiple updates back to the web portal regarding the car’s current status.</w:t>
+      </w:r>
+    </w:p>
+    <w:p>
+      <w:pPr>
+        <w:pStyle w:val="ListParagraph"/>
+        <w:numPr>
+          <w:ilvl w:val="0"/>
+          <w:numId w:val="33"/>
+        </w:numPr>
+        <w:spacing w:line="256" w:lineRule="auto"/>
+        <w:jc w:val="both"/>
+        <w:rPr>
+          <w:rFonts w:eastAsiaTheme="minorEastAsia"/>
+        </w:rPr>
+      </w:pPr>
+      <w:r>
+        <w:t>Interact with provided materials for extended learning.</w:t>
+      </w:r>
+    </w:p>
+    <w:p>
+      <w:pPr>
         <w:pStyle w:val="Heading2"/>
       </w:pPr>
       <w:bookmarkStart w:id="23" w:name="_Toc439994678"/>
@@ -1149,7 +1995,43 @@
           <w:iCs/>
           <w:lang w:val="en-GB"/>
         </w:rPr>
-        <w:t>&lt;Describe any items or issues that will limit the options available to the developers. These might include: hardware limitations (timing requirements, memory requirements); interfaces to other applications; specific technologies, tools, and databases to be used; parallel operations; language requirements; communications protocols; security considerations; design conventions or programming standards (for example, if the customer’s organization will be responsible for maintaining the delivered software).  You can be creative here to some degree.  At a minimum, you need to identify that you must use the COMET method for software design and the UML modeling language.  Make sure you provide references for both. &gt;</w:t>
+        <w:t xml:space="preserve">&lt;Describe any items or issues that will limit the options available to the developers. These might </w:t>
+      </w:r>
+      <w:proofErr w:type="gramStart"/>
+      <w:r>
+        <w:rPr>
+          <w:i/>
+          <w:iCs/>
+          <w:lang w:val="en-GB"/>
+        </w:rPr>
+        <w:t>include:</w:t>
+      </w:r>
+      <w:proofErr w:type="gramEnd"/>
+      <w:r>
+        <w:rPr>
+          <w:i/>
+          <w:iCs/>
+          <w:lang w:val="en-GB"/>
+        </w:rPr>
+        <w:t xml:space="preserve"> hardware limitations (timing requirements, memory requirements); interfaces to other applications; specific technologies, tools, and databases to be used; parallel operations; language requirements; communications protocols; security considerations; design conventions or programming standards (for example, if the customer’s organization will be responsible for maintaining the delivered software).  You can be creative here to some degree.  At a minimum, you need to identify that you must use the COMET method for software design and the UML </w:t>
+      </w:r>
+      <w:proofErr w:type="spellStart"/>
+      <w:r>
+        <w:rPr>
+          <w:i/>
+          <w:iCs/>
+          <w:lang w:val="en-GB"/>
+        </w:rPr>
+        <w:t>modeling</w:t>
+      </w:r>
+      <w:proofErr w:type="spellEnd"/>
+      <w:r>
+        <w:rPr>
+          <w:i/>
+          <w:iCs/>
+          <w:lang w:val="en-GB"/>
+        </w:rPr>
+        <w:t xml:space="preserve"> language.  Make sure you provide references for both. &gt;</w:t>
       </w:r>
     </w:p>
     <w:p>
@@ -1323,8 +2205,18 @@
           <w:iCs/>
           <w:lang w:val="en-CA"/>
         </w:rPr>
-        <w:t>&lt;Describe the logical characteristics of each interface between the software product and the users. For your project, you only need to be concerned with the main thermostat (not the mobile app) and can use the graphic from the project description as the basis for your user interface..</w:t>
-      </w:r>
+        <w:t xml:space="preserve">&lt;Describe the logical characteristics of each interface between the software product and the users. For your project, you only need to be concerned with the main thermostat (not the mobile app) and can use the graphic from the project description as the basis for your user </w:t>
+      </w:r>
+      <w:proofErr w:type="gramStart"/>
+      <w:r>
+        <w:rPr>
+          <w:i/>
+          <w:iCs/>
+          <w:lang w:val="en-CA"/>
+        </w:rPr>
+        <w:t>interface..</w:t>
+      </w:r>
+      <w:proofErr w:type="gramEnd"/>
     </w:p>
     <w:p>
       <w:pPr>
@@ -1526,7 +2418,21 @@
         <w:rPr>
           <w:lang w:val="en-US"/>
         </w:rPr>
-        <w:t xml:space="preserve">&lt; Functional requirements capture the intended behavior of the system. This behavior may be expressed as services, tasks or functions the system is required to perform. This section is the direct continuation of section 2.2 where you have specified the general functional requirements. Here, you should list in detail the different product functions. </w:t>
+        <w:t xml:space="preserve">&lt; Functional requirements capture the intended behavior of the system. This behavior may be expressed as services, </w:t>
+      </w:r>
+      <w:proofErr w:type="gramStart"/>
+      <w:r>
+        <w:rPr>
+          <w:lang w:val="en-US"/>
+        </w:rPr>
+        <w:t>tasks</w:t>
+      </w:r>
+      <w:proofErr w:type="gramEnd"/>
+      <w:r>
+        <w:rPr>
+          <w:lang w:val="en-US"/>
+        </w:rPr>
+        <w:t xml:space="preserve"> or functions the system is required to perform. This section is the direct continuation of section 2.2 where you have specified the general functional requirements. Here, you should list in detail the different product functions. </w:t>
       </w:r>
       <w:r>
         <w:rPr>
@@ -1683,7 +2589,21 @@
         <w:rPr>
           <w:lang w:val="en-CA"/>
         </w:rPr>
-        <w:t>Use Case #1 (use case name and unique identifier – e.g. U1)</w:t>
+        <w:t xml:space="preserve">Use Case #1 (use case name and unique identifier – </w:t>
+      </w:r>
+      <w:proofErr w:type="gramStart"/>
+      <w:r>
+        <w:rPr>
+          <w:lang w:val="en-CA"/>
+        </w:rPr>
+        <w:t>e.g.</w:t>
+      </w:r>
+      <w:proofErr w:type="gramEnd"/>
+      <w:r>
+        <w:rPr>
+          <w:lang w:val="en-CA"/>
+        </w:rPr>
+        <w:t xml:space="preserve"> U1)</w:t>
       </w:r>
       <w:bookmarkEnd w:id="51"/>
       <w:bookmarkEnd w:id="52"/>
@@ -1791,8 +2711,16 @@
         <w:rPr>
           <w:lang w:val="en-US"/>
         </w:rPr>
-        <w:t xml:space="preserve"> - What is the priority. Low, Medium, High.  Importance of this use case being completed and functioning properly when system is depolyed</w:t>
-      </w:r>
+        <w:t xml:space="preserve"> - What is the priority. Low, Medium, High.  Importance of this use case being completed and functioning properly when system is </w:t>
+      </w:r>
+      <w:proofErr w:type="spellStart"/>
+      <w:r>
+        <w:rPr>
+          <w:lang w:val="en-US"/>
+        </w:rPr>
+        <w:t>depolyed</w:t>
+      </w:r>
+      <w:proofErr w:type="spellEnd"/>
     </w:p>
     <w:p>
       <w:pPr>
@@ -1928,6 +2856,7 @@
         <w:rPr>
           <w:lang w:val="en-US"/>
         </w:rPr>
+        <w:lastRenderedPageBreak/>
         <w:t>Alternative Flow - a secondary flow of events due to infrequent conditions</w:t>
       </w:r>
     </w:p>
@@ -2132,7 +3061,6 @@
         <w:rPr>
           <w:lang w:val="en-CA"/>
         </w:rPr>
-        <w:lastRenderedPageBreak/>
         <w:t xml:space="preserve">&lt;If there are performance requirements for the product under various circumstances, state them here and explain their rationale, to help the developers understand the intent and make suitable design choices. Specify the timing relationships for real time systems. Make such requirements as specific as possible. You may need to state performance requirements for individual functional requirements or features. </w:t>
       </w:r>
     </w:p>
@@ -2233,27 +3161,83 @@
         <w:rPr>
           <w:lang w:val="en-CA"/>
         </w:rPr>
-        <w:t xml:space="preserve">&lt;Specify any additional quality characteristics for the product that will be important to either the customers or the developers. Some to consider are: adaptability, availability, correctness, flexibility, interoperability, maintainability, portability, reliability, reusability, robustness, testability, and usability. Write these to be specific, quantitative, and verifiable when possible. At the least, clarify the relative preferences for various attributes, such as ease of use over ease of learning. </w:t>
-      </w:r>
-    </w:p>
-    <w:p>
-      <w:pPr>
+        <w:t xml:space="preserve">&lt;Specify any additional quality characteristics for the product that will be important to either the customers or the developers. Some to consider </w:t>
+      </w:r>
+      <w:proofErr w:type="gramStart"/>
+      <w:r>
         <w:rPr>
           <w:lang w:val="en-CA"/>
         </w:rPr>
-      </w:pPr>
-    </w:p>
-    <w:p>
-      <w:pPr>
+        <w:t>are:</w:t>
+      </w:r>
+      <w:proofErr w:type="gramEnd"/>
+      <w:r>
         <w:rPr>
           <w:lang w:val="en-CA"/>
         </w:rPr>
-      </w:pPr>
-      <w:r>
+        <w:t xml:space="preserve"> adaptability, availability, correctness, flexibility, interoperability, maintainability, portability, reliability, reusability, robustness, testability, and usability. Write these to be specific, quantitative, and verifiable when possible. At the least, clarify the relative preferences for various attributes, such as ease of use over ease of learning. </w:t>
+      </w:r>
+    </w:p>
+    <w:p>
+      <w:pPr>
         <w:rPr>
           <w:lang w:val="en-CA"/>
         </w:rPr>
-        <w:t>TODO: Use subsections (e.g., 4.3.1 Reliability, 4.3.2 Adaptability, etc…) provide requirements related to the different software quality attributes. Base the information you include in these subsections on the material you have learned in the class. Make sure, that you do not just write “This software shall be maintainable…” Indicate how you plan to achieve it, &amp; etc…Do not forget to include such attributes as the design for change (e.g. adapting for different sensors and heating/AC units, etc.). Please note that you need to include at least 2 quality attributes.  You can Google for examples that may pertain to your system.&gt;</w:t>
+      </w:pPr>
+    </w:p>
+    <w:p>
+      <w:pPr>
+        <w:rPr>
+          <w:lang w:val="en-CA"/>
+        </w:rPr>
+      </w:pPr>
+      <w:r>
+        <w:rPr>
+          <w:lang w:val="en-CA"/>
+        </w:rPr>
+        <w:t xml:space="preserve">TODO: Use subsections (e.g., 4.3.1 Reliability, 4.3.2 Adaptability, </w:t>
+      </w:r>
+      <w:proofErr w:type="spellStart"/>
+      <w:r>
+        <w:rPr>
+          <w:lang w:val="en-CA"/>
+        </w:rPr>
+        <w:t>etc</w:t>
+      </w:r>
+      <w:proofErr w:type="spellEnd"/>
+      <w:r>
+        <w:rPr>
+          <w:lang w:val="en-CA"/>
+        </w:rPr>
+        <w:t xml:space="preserve">…) provide requirements related to the different software quality attributes. Base the information you include in these subsections on the material you have learned in the class. Make sure, that you do not just write “This software shall be maintainable…” Indicate how you plan to achieve it, &amp; </w:t>
+      </w:r>
+      <w:proofErr w:type="spellStart"/>
+      <w:r>
+        <w:rPr>
+          <w:lang w:val="en-CA"/>
+        </w:rPr>
+        <w:t>etc</w:t>
+      </w:r>
+      <w:proofErr w:type="spellEnd"/>
+      <w:r>
+        <w:rPr>
+          <w:lang w:val="en-CA"/>
+        </w:rPr>
+        <w:t>…Do not forget to include such attributes as the design for change (</w:t>
+      </w:r>
+      <w:proofErr w:type="gramStart"/>
+      <w:r>
+        <w:rPr>
+          <w:lang w:val="en-CA"/>
+        </w:rPr>
+        <w:t>e.g.</w:t>
+      </w:r>
+      <w:proofErr w:type="gramEnd"/>
+      <w:r>
+        <w:rPr>
+          <w:lang w:val="en-CA"/>
+        </w:rPr>
+        <w:t xml:space="preserve"> adapting for different sensors and heating/AC units, etc.). Please note that you need to include at least 2 quality attributes.  You can Google for examples that may pertain to your system.&gt;</w:t>
       </w:r>
     </w:p>
     <w:p>
@@ -2351,7 +3335,6 @@
         <w:rPr>
           <w:lang w:val="en-GB"/>
         </w:rPr>
-        <w:lastRenderedPageBreak/>
         <w:t>Individual Reflections</w:t>
       </w:r>
     </w:p>
@@ -2431,7 +3414,21 @@
         <w:rPr>
           <w:lang w:val="en-GB"/>
         </w:rPr>
-        <w:t>&lt;Data dictionary is used to track all the different variables, states and functional requirements that you described in your document. Make sure to include the complete list of all constants, state variables (and their possible states), inputs and outputs in a table. In the table, include the description of these items as well as all related operations and requirements.&gt;</w:t>
+        <w:t xml:space="preserve">&lt;Data dictionary is used to track all the different variables, </w:t>
+      </w:r>
+      <w:proofErr w:type="gramStart"/>
+      <w:r>
+        <w:rPr>
+          <w:lang w:val="en-GB"/>
+        </w:rPr>
+        <w:t>states</w:t>
+      </w:r>
+      <w:proofErr w:type="gramEnd"/>
+      <w:r>
+        <w:rPr>
+          <w:lang w:val="en-GB"/>
+        </w:rPr>
+        <w:t xml:space="preserve"> and functional requirements that you described in your document. Make sure to include the complete list of all constants, state variables (and their possible states), inputs and outputs in a table. In the table, include the description of these items as well as all related operations and requirements.&gt;</w:t>
       </w:r>
     </w:p>
     <w:p>
@@ -2484,11 +3481,25 @@
         <w:rPr>
           <w:lang w:val="en-GB"/>
         </w:rPr>
-        <w:t>Estimation Functional Points/Usecases (avg. estimated hours)</w:t>
+        <w:t>Estimation Functional Points/</w:t>
+      </w:r>
+      <w:proofErr w:type="spellStart"/>
+      <w:r>
+        <w:rPr>
+          <w:lang w:val="en-GB"/>
+        </w:rPr>
+        <w:t>Usecases</w:t>
+      </w:r>
+      <w:proofErr w:type="spellEnd"/>
+      <w:r>
+        <w:rPr>
+          <w:lang w:val="en-GB"/>
+        </w:rPr>
+        <w:t xml:space="preserve"> (avg. estimated hours)</w:t>
       </w:r>
     </w:p>
     <w:sectPr>
-      <w:footerReference w:type="default" r:id="rId8"/>
+      <w:footerReference w:type="default" r:id="rId9"/>
       <w:pgSz w:w="11906" w:h="16838"/>
       <w:pgMar w:top="720" w:right="720" w:bottom="720" w:left="720" w:header="708" w:footer="708" w:gutter="0"/>
       <w:cols w:space="708"/>
@@ -4428,6 +5439,92 @@
     </w:lvl>
   </w:abstractNum>
   <w:abstractNum w:abstractNumId="15" w15:restartNumberingAfterBreak="0">
+    <w:nsid w:val="657621EE"/>
+    <w:multiLevelType w:val="multilevel"/>
+    <w:tmpl w:val="FFFFFFFF"/>
+    <w:lvl w:ilvl="0">
+      <w:start w:val="1"/>
+      <w:numFmt w:val="decimal"/>
+      <w:lvlText w:val="%1."/>
+      <w:lvlJc w:val="left"/>
+      <w:pPr>
+        <w:ind w:left="720" w:hanging="360"/>
+      </w:pPr>
+    </w:lvl>
+    <w:lvl w:ilvl="1">
+      <w:start w:val="1"/>
+      <w:numFmt w:val="decimal"/>
+      <w:lvlText w:val="%1.%2."/>
+      <w:lvlJc w:val="left"/>
+      <w:pPr>
+        <w:ind w:left="1440" w:hanging="360"/>
+      </w:pPr>
+    </w:lvl>
+    <w:lvl w:ilvl="2">
+      <w:start w:val="1"/>
+      <w:numFmt w:val="decimal"/>
+      <w:lvlText w:val="%1.%2.%3."/>
+      <w:lvlJc w:val="left"/>
+      <w:pPr>
+        <w:ind w:left="2160" w:hanging="180"/>
+      </w:pPr>
+    </w:lvl>
+    <w:lvl w:ilvl="3">
+      <w:start w:val="1"/>
+      <w:numFmt w:val="decimal"/>
+      <w:lvlText w:val="%1.%2.%3.%4."/>
+      <w:lvlJc w:val="left"/>
+      <w:pPr>
+        <w:ind w:left="2880" w:hanging="360"/>
+      </w:pPr>
+    </w:lvl>
+    <w:lvl w:ilvl="4">
+      <w:start w:val="1"/>
+      <w:numFmt w:val="decimal"/>
+      <w:lvlText w:val="%1.%2.%3.%4.%5."/>
+      <w:lvlJc w:val="left"/>
+      <w:pPr>
+        <w:ind w:left="3600" w:hanging="360"/>
+      </w:pPr>
+    </w:lvl>
+    <w:lvl w:ilvl="5">
+      <w:start w:val="1"/>
+      <w:numFmt w:val="decimal"/>
+      <w:lvlText w:val="%1.%2.%3.%4.%5.%6."/>
+      <w:lvlJc w:val="left"/>
+      <w:pPr>
+        <w:ind w:left="4320" w:hanging="180"/>
+      </w:pPr>
+    </w:lvl>
+    <w:lvl w:ilvl="6">
+      <w:start w:val="1"/>
+      <w:numFmt w:val="decimal"/>
+      <w:lvlText w:val="%1.%2.%3.%4.%5.%6.%7."/>
+      <w:lvlJc w:val="left"/>
+      <w:pPr>
+        <w:ind w:left="5040" w:hanging="360"/>
+      </w:pPr>
+    </w:lvl>
+    <w:lvl w:ilvl="7">
+      <w:start w:val="1"/>
+      <w:numFmt w:val="decimal"/>
+      <w:lvlText w:val="%1.%2.%3.%4.%5.%6.%7.%8."/>
+      <w:lvlJc w:val="left"/>
+      <w:pPr>
+        <w:ind w:left="5760" w:hanging="360"/>
+      </w:pPr>
+    </w:lvl>
+    <w:lvl w:ilvl="8">
+      <w:start w:val="1"/>
+      <w:numFmt w:val="decimal"/>
+      <w:lvlText w:val="%1.%2.%3.%4.%5.%6.%7.%8.%9."/>
+      <w:lvlJc w:val="left"/>
+      <w:pPr>
+        <w:ind w:left="6480" w:hanging="180"/>
+      </w:pPr>
+    </w:lvl>
+  </w:abstractNum>
+  <w:abstractNum w:abstractNumId="16" w15:restartNumberingAfterBreak="0">
     <w:nsid w:val="684F5BFB"/>
     <w:multiLevelType w:val="hybridMultilevel"/>
     <w:tmpl w:val="31142624"/>
@@ -4514,7 +5611,7 @@
       </w:pPr>
     </w:lvl>
   </w:abstractNum>
-  <w:abstractNum w:abstractNumId="16" w15:restartNumberingAfterBreak="0">
+  <w:abstractNum w:abstractNumId="17" w15:restartNumberingAfterBreak="0">
     <w:nsid w:val="68C04B62"/>
     <w:multiLevelType w:val="multilevel"/>
     <w:tmpl w:val="B0D42A48"/>
@@ -4628,7 +5725,7 @@
       </w:rPr>
     </w:lvl>
   </w:abstractNum>
-  <w:abstractNum w:abstractNumId="17" w15:restartNumberingAfterBreak="0">
+  <w:abstractNum w:abstractNumId="18" w15:restartNumberingAfterBreak="0">
     <w:nsid w:val="6B277DC0"/>
     <w:multiLevelType w:val="multilevel"/>
     <w:tmpl w:val="23A826E8"/>
@@ -4796,7 +5893,7 @@
       </w:rPr>
     </w:lvl>
   </w:abstractNum>
-  <w:abstractNum w:abstractNumId="18" w15:restartNumberingAfterBreak="0">
+  <w:abstractNum w:abstractNumId="19" w15:restartNumberingAfterBreak="0">
     <w:nsid w:val="6BBB30E0"/>
     <w:multiLevelType w:val="multilevel"/>
     <w:tmpl w:val="444EF886"/>
@@ -4910,7 +6007,7 @@
       </w:rPr>
     </w:lvl>
   </w:abstractNum>
-  <w:abstractNum w:abstractNumId="19" w15:restartNumberingAfterBreak="0">
+  <w:abstractNum w:abstractNumId="20" w15:restartNumberingAfterBreak="0">
     <w:nsid w:val="71E65CDE"/>
     <w:multiLevelType w:val="multilevel"/>
     <w:tmpl w:val="23A826E8"/>
@@ -5077,7 +6174,7 @@
       </w:rPr>
     </w:lvl>
   </w:abstractNum>
-  <w:abstractNum w:abstractNumId="20" w15:restartNumberingAfterBreak="0">
+  <w:abstractNum w:abstractNumId="21" w15:restartNumberingAfterBreak="0">
     <w:nsid w:val="784073C0"/>
     <w:multiLevelType w:val="multilevel"/>
     <w:tmpl w:val="31142624"/>
@@ -5164,7 +6261,7 @@
       </w:pPr>
     </w:lvl>
   </w:abstractNum>
-  <w:abstractNum w:abstractNumId="21" w15:restartNumberingAfterBreak="0">
+  <w:abstractNum w:abstractNumId="22" w15:restartNumberingAfterBreak="0">
     <w:nsid w:val="7B814486"/>
     <w:multiLevelType w:val="hybridMultilevel"/>
     <w:tmpl w:val="199A8CAA"/>
@@ -5253,20 +6350,106 @@
       </w:pPr>
     </w:lvl>
   </w:abstractNum>
+  <w:abstractNum w:abstractNumId="23" w15:restartNumberingAfterBreak="0">
+    <w:nsid w:val="7C75795C"/>
+    <w:multiLevelType w:val="hybridMultilevel"/>
+    <w:tmpl w:val="FFFFFFFF"/>
+    <w:lvl w:ilvl="0" w:tplc="0798D54A">
+      <w:start w:val="1"/>
+      <w:numFmt w:val="decimal"/>
+      <w:lvlText w:val="%1."/>
+      <w:lvlJc w:val="left"/>
+      <w:pPr>
+        <w:ind w:left="720" w:hanging="360"/>
+      </w:pPr>
+    </w:lvl>
+    <w:lvl w:ilvl="1" w:tplc="1EF051E4">
+      <w:start w:val="1"/>
+      <w:numFmt w:val="lowerLetter"/>
+      <w:lvlText w:val="%2."/>
+      <w:lvlJc w:val="left"/>
+      <w:pPr>
+        <w:ind w:left="1440" w:hanging="360"/>
+      </w:pPr>
+    </w:lvl>
+    <w:lvl w:ilvl="2" w:tplc="FEF8FB48">
+      <w:start w:val="1"/>
+      <w:numFmt w:val="lowerRoman"/>
+      <w:lvlText w:val="%3."/>
+      <w:lvlJc w:val="right"/>
+      <w:pPr>
+        <w:ind w:left="2160" w:hanging="180"/>
+      </w:pPr>
+    </w:lvl>
+    <w:lvl w:ilvl="3" w:tplc="8F3C9176">
+      <w:start w:val="1"/>
+      <w:numFmt w:val="decimal"/>
+      <w:lvlText w:val="%4."/>
+      <w:lvlJc w:val="left"/>
+      <w:pPr>
+        <w:ind w:left="2880" w:hanging="360"/>
+      </w:pPr>
+    </w:lvl>
+    <w:lvl w:ilvl="4" w:tplc="C106BDDA">
+      <w:start w:val="1"/>
+      <w:numFmt w:val="lowerLetter"/>
+      <w:lvlText w:val="%5."/>
+      <w:lvlJc w:val="left"/>
+      <w:pPr>
+        <w:ind w:left="3600" w:hanging="360"/>
+      </w:pPr>
+    </w:lvl>
+    <w:lvl w:ilvl="5" w:tplc="F0C4302E">
+      <w:start w:val="1"/>
+      <w:numFmt w:val="lowerRoman"/>
+      <w:lvlText w:val="%6."/>
+      <w:lvlJc w:val="right"/>
+      <w:pPr>
+        <w:ind w:left="4320" w:hanging="180"/>
+      </w:pPr>
+    </w:lvl>
+    <w:lvl w:ilvl="6" w:tplc="E542A818">
+      <w:start w:val="1"/>
+      <w:numFmt w:val="decimal"/>
+      <w:lvlText w:val="%7."/>
+      <w:lvlJc w:val="left"/>
+      <w:pPr>
+        <w:ind w:left="5040" w:hanging="360"/>
+      </w:pPr>
+    </w:lvl>
+    <w:lvl w:ilvl="7" w:tplc="43F45D9C">
+      <w:start w:val="1"/>
+      <w:numFmt w:val="lowerLetter"/>
+      <w:lvlText w:val="%8."/>
+      <w:lvlJc w:val="left"/>
+      <w:pPr>
+        <w:ind w:left="5760" w:hanging="360"/>
+      </w:pPr>
+    </w:lvl>
+    <w:lvl w:ilvl="8" w:tplc="BF780D66">
+      <w:start w:val="1"/>
+      <w:numFmt w:val="lowerRoman"/>
+      <w:lvlText w:val="%9."/>
+      <w:lvlJc w:val="right"/>
+      <w:pPr>
+        <w:ind w:left="6480" w:hanging="180"/>
+      </w:pPr>
+    </w:lvl>
+  </w:abstractNum>
   <w:num w:numId="1">
-    <w:abstractNumId w:val="15"/>
+    <w:abstractNumId w:val="16"/>
   </w:num>
   <w:num w:numId="2">
-    <w:abstractNumId w:val="21"/>
+    <w:abstractNumId w:val="22"/>
   </w:num>
   <w:num w:numId="3">
     <w:abstractNumId w:val="12"/>
   </w:num>
   <w:num w:numId="4">
-    <w:abstractNumId w:val="20"/>
+    <w:abstractNumId w:val="21"/>
   </w:num>
   <w:num w:numId="5">
-    <w:abstractNumId w:val="19"/>
+    <w:abstractNumId w:val="20"/>
   </w:num>
   <w:num w:numId="6">
     <w:abstractNumId w:val="14"/>
@@ -5278,7 +6461,7 @@
     <w:abstractNumId w:val="8"/>
   </w:num>
   <w:num w:numId="9">
-    <w:abstractNumId w:val="19"/>
+    <w:abstractNumId w:val="20"/>
     <w:lvlOverride w:ilvl="0">
       <w:startOverride w:val="1"/>
     </w:lvlOverride>
@@ -5308,13 +6491,13 @@
     </w:lvlOverride>
   </w:num>
   <w:num w:numId="10">
-    <w:abstractNumId w:val="19"/>
+    <w:abstractNumId w:val="20"/>
   </w:num>
   <w:num w:numId="11">
-    <w:abstractNumId w:val="16"/>
+    <w:abstractNumId w:val="17"/>
   </w:num>
   <w:num w:numId="12">
-    <w:abstractNumId w:val="19"/>
+    <w:abstractNumId w:val="20"/>
     <w:lvlOverride w:ilvl="0">
       <w:startOverride w:val="1"/>
     </w:lvlOverride>
@@ -5344,7 +6527,7 @@
     </w:lvlOverride>
   </w:num>
   <w:num w:numId="13">
-    <w:abstractNumId w:val="19"/>
+    <w:abstractNumId w:val="20"/>
     <w:lvlOverride w:ilvl="0">
       <w:startOverride w:val="1"/>
     </w:lvlOverride>
@@ -5380,7 +6563,7 @@
     <w:abstractNumId w:val="13"/>
   </w:num>
   <w:num w:numId="16">
-    <w:abstractNumId w:val="18"/>
+    <w:abstractNumId w:val="19"/>
   </w:num>
   <w:num w:numId="17">
     <w:abstractNumId w:val="7"/>
@@ -5389,7 +6572,7 @@
     <w:abstractNumId w:val="9"/>
   </w:num>
   <w:num w:numId="19">
-    <w:abstractNumId w:val="19"/>
+    <w:abstractNumId w:val="20"/>
     <w:lvlOverride w:ilvl="0">
       <w:startOverride w:val="1"/>
     </w:lvlOverride>
@@ -5419,13 +6602,13 @@
     </w:lvlOverride>
   </w:num>
   <w:num w:numId="20">
-    <w:abstractNumId w:val="19"/>
+    <w:abstractNumId w:val="20"/>
   </w:num>
   <w:num w:numId="21">
     <w:abstractNumId w:val="11"/>
   </w:num>
   <w:num w:numId="22">
-    <w:abstractNumId w:val="19"/>
+    <w:abstractNumId w:val="20"/>
     <w:lvlOverride w:ilvl="0">
       <w:startOverride w:val="2"/>
     </w:lvlOverride>
@@ -5458,7 +6641,7 @@
     <w:abstractNumId w:val="1"/>
   </w:num>
   <w:num w:numId="24">
-    <w:abstractNumId w:val="19"/>
+    <w:abstractNumId w:val="20"/>
     <w:lvlOverride w:ilvl="0">
       <w:startOverride w:val="2"/>
     </w:lvlOverride>
@@ -5503,7 +6686,97 @@
     <w:abstractNumId w:val="5"/>
   </w:num>
   <w:num w:numId="30">
-    <w:abstractNumId w:val="17"/>
+    <w:abstractNumId w:val="18"/>
+  </w:num>
+  <w:num w:numId="31">
+    <w:abstractNumId w:val="23"/>
+    <w:lvlOverride w:ilvl="0">
+      <w:startOverride w:val="1"/>
+    </w:lvlOverride>
+    <w:lvlOverride w:ilvl="1">
+      <w:startOverride w:val="1"/>
+    </w:lvlOverride>
+    <w:lvlOverride w:ilvl="2">
+      <w:startOverride w:val="1"/>
+    </w:lvlOverride>
+    <w:lvlOverride w:ilvl="3">
+      <w:startOverride w:val="1"/>
+    </w:lvlOverride>
+    <w:lvlOverride w:ilvl="4">
+      <w:startOverride w:val="1"/>
+    </w:lvlOverride>
+    <w:lvlOverride w:ilvl="5">
+      <w:startOverride w:val="1"/>
+    </w:lvlOverride>
+    <w:lvlOverride w:ilvl="6">
+      <w:startOverride w:val="1"/>
+    </w:lvlOverride>
+    <w:lvlOverride w:ilvl="7">
+      <w:startOverride w:val="1"/>
+    </w:lvlOverride>
+    <w:lvlOverride w:ilvl="8">
+      <w:startOverride w:val="1"/>
+    </w:lvlOverride>
+  </w:num>
+  <w:num w:numId="32">
+    <w:abstractNumId w:val="19"/>
+    <w:lvlOverride w:ilvl="0">
+      <w:startOverride w:val="1"/>
+    </w:lvlOverride>
+    <w:lvlOverride w:ilvl="1">
+      <w:startOverride w:val="1"/>
+    </w:lvlOverride>
+    <w:lvlOverride w:ilvl="2">
+      <w:startOverride w:val="1"/>
+    </w:lvlOverride>
+    <w:lvlOverride w:ilvl="3">
+      <w:startOverride w:val="1"/>
+    </w:lvlOverride>
+    <w:lvlOverride w:ilvl="4">
+      <w:startOverride w:val="1"/>
+    </w:lvlOverride>
+    <w:lvlOverride w:ilvl="5">
+      <w:startOverride w:val="1"/>
+    </w:lvlOverride>
+    <w:lvlOverride w:ilvl="6">
+      <w:startOverride w:val="1"/>
+    </w:lvlOverride>
+    <w:lvlOverride w:ilvl="7">
+      <w:startOverride w:val="1"/>
+    </w:lvlOverride>
+    <w:lvlOverride w:ilvl="8">
+      <w:startOverride w:val="1"/>
+    </w:lvlOverride>
+  </w:num>
+  <w:num w:numId="33">
+    <w:abstractNumId w:val="15"/>
+    <w:lvlOverride w:ilvl="0">
+      <w:startOverride w:val="1"/>
+    </w:lvlOverride>
+    <w:lvlOverride w:ilvl="1">
+      <w:startOverride w:val="1"/>
+    </w:lvlOverride>
+    <w:lvlOverride w:ilvl="2">
+      <w:startOverride w:val="1"/>
+    </w:lvlOverride>
+    <w:lvlOverride w:ilvl="3">
+      <w:startOverride w:val="1"/>
+    </w:lvlOverride>
+    <w:lvlOverride w:ilvl="4">
+      <w:startOverride w:val="1"/>
+    </w:lvlOverride>
+    <w:lvlOverride w:ilvl="5">
+      <w:startOverride w:val="1"/>
+    </w:lvlOverride>
+    <w:lvlOverride w:ilvl="6">
+      <w:startOverride w:val="1"/>
+    </w:lvlOverride>
+    <w:lvlOverride w:ilvl="7">
+      <w:startOverride w:val="1"/>
+    </w:lvlOverride>
+    <w:lvlOverride w:ilvl="8">
+      <w:startOverride w:val="1"/>
+    </w:lvlOverride>
   </w:num>
 </w:numbering>
 </file>
@@ -6398,6 +7671,64 @@
       </w:numPr>
     </w:pPr>
   </w:style>
+  <w:style w:type="table" w:styleId="GridTable1Light">
+    <w:name w:val="Grid Table 1 Light"/>
+    <w:basedOn w:val="TableNormal"/>
+    <w:uiPriority w:val="46"/>
+    <w:rsid w:val="00320C60"/>
+    <w:pPr>
+      <w:spacing w:after="0" w:line="240" w:lineRule="auto"/>
+    </w:pPr>
+    <w:tblPr>
+      <w:tblStyleRowBandSize w:val="1"/>
+      <w:tblStyleColBandSize w:val="1"/>
+      <w:tblInd w:w="0" w:type="nil"/>
+      <w:tblBorders>
+        <w:top w:val="single" w:sz="4" w:space="0" w:color="999999" w:themeColor="text1" w:themeTint="66"/>
+        <w:left w:val="single" w:sz="4" w:space="0" w:color="999999" w:themeColor="text1" w:themeTint="66"/>
+        <w:bottom w:val="single" w:sz="4" w:space="0" w:color="999999" w:themeColor="text1" w:themeTint="66"/>
+        <w:right w:val="single" w:sz="4" w:space="0" w:color="999999" w:themeColor="text1" w:themeTint="66"/>
+        <w:insideH w:val="single" w:sz="4" w:space="0" w:color="999999" w:themeColor="text1" w:themeTint="66"/>
+        <w:insideV w:val="single" w:sz="4" w:space="0" w:color="999999" w:themeColor="text1" w:themeTint="66"/>
+      </w:tblBorders>
+    </w:tblPr>
+    <w:tblStylePr w:type="firstRow">
+      <w:rPr>
+        <w:b/>
+        <w:bCs/>
+      </w:rPr>
+      <w:tblPr/>
+      <w:tcPr>
+        <w:tcBorders>
+          <w:bottom w:val="single" w:sz="12" w:space="0" w:color="666666" w:themeColor="text1" w:themeTint="99"/>
+        </w:tcBorders>
+      </w:tcPr>
+    </w:tblStylePr>
+    <w:tblStylePr w:type="lastRow">
+      <w:rPr>
+        <w:b/>
+        <w:bCs/>
+      </w:rPr>
+      <w:tblPr/>
+      <w:tcPr>
+        <w:tcBorders>
+          <w:top w:val="double" w:sz="2" w:space="0" w:color="666666" w:themeColor="text1" w:themeTint="99"/>
+        </w:tcBorders>
+      </w:tcPr>
+    </w:tblStylePr>
+    <w:tblStylePr w:type="firstCol">
+      <w:rPr>
+        <w:b/>
+        <w:bCs/>
+      </w:rPr>
+    </w:tblStylePr>
+    <w:tblStylePr w:type="lastCol">
+      <w:rPr>
+        <w:b/>
+        <w:bCs/>
+      </w:rPr>
+    </w:tblStylePr>
+  </w:style>
 </w:styles>
 </file>
 

</xml_diff>